<commit_message>
corrección de documentos .docx y .pdf
</commit_message>
<xml_diff>
--- a/Dok/ShoopSuperMarketBy2koderes.docx
+++ b/Dok/ShoopSuperMarketBy2koderes.docx
@@ -215,6 +215,7 @@
           <w:sz w:val="44"/>
         </w:rPr>
       </w:pPr>
+      <w:proofErr w:type="spellStart"/>
       <w:r>
         <w:rPr>
           <w:rFonts w:asciiTheme="majorHAnsi" w:hAnsiTheme="majorHAnsi" w:cstheme="minorHAnsi"/>
@@ -223,13 +224,24 @@
         </w:rPr>
         <w:t>By</w:t>
       </w:r>
+      <w:proofErr w:type="spellEnd"/>
       <w:r>
         <w:rPr>
           <w:rFonts w:asciiTheme="majorHAnsi" w:hAnsiTheme="majorHAnsi" w:cstheme="minorHAnsi"/>
           <w:b/>
           <w:sz w:val="36"/>
         </w:rPr>
-        <w:t xml:space="preserve"> 2koderes</w:t>
+        <w:t xml:space="preserve"> 2koder</w:t>
+      </w:r>
+      <w:bookmarkStart w:id="0" w:name="_GoBack"/>
+      <w:bookmarkEnd w:id="0"/>
+      <w:r>
+        <w:rPr>
+          <w:rFonts w:asciiTheme="majorHAnsi" w:hAnsiTheme="majorHAnsi" w:cstheme="minorHAnsi"/>
+          <w:b/>
+          <w:sz w:val="36"/>
+        </w:rPr>
+        <w:t>s</w:t>
       </w:r>
       <w:r>
         <w:rPr>
@@ -1151,8 +1163,6 @@
         </w:rPr>
         <w:t>)</w:t>
       </w:r>
-      <w:bookmarkStart w:id="0" w:name="_GoBack"/>
-      <w:bookmarkEnd w:id="0"/>
     </w:p>
     <w:p>
       <w:pPr>
@@ -1462,7 +1472,7 @@
         <w:noProof/>
         <w:lang w:val="es-ES"/>
       </w:rPr>
-      <w:t>3</w:t>
+      <w:t>2</w:t>
     </w:r>
     <w:r>
       <w:rPr>

</xml_diff>